<commit_message>
corretti alcuni errorini della relazioncina di wine
</commit_message>
<xml_diff>
--- a/stage/orange-canvas/k-MeansWine.docx
+++ b/stage/orange-canvas/k-MeansWine.docx
@@ -20,9 +20,11 @@
       <w:bookmarkEnd w:id="0"/>
       <w:r>
         <w:rPr>
-          <w:rFonts w:eastAsia="Times New Roman" w:cs="Times New Roman" w:ascii="Times New Roman" w:hAnsi="Times New Roman"/>
+          <w:rFonts w:eastAsia="Times New Roman" w:cs="Times New Roman" w:ascii="Chilanka" w:hAnsi="Chilanka"/>
           <w:b/>
           <w:bCs/>
+          <w:i w:val="false"/>
+          <w:iCs w:val="false"/>
           <w:color w:val="0070C0"/>
           <w:sz w:val="36"/>
           <w:szCs w:val="36"/>
@@ -236,25 +238,7 @@
           <w:szCs w:val="22"/>
           <w:lang w:val="it-IT"/>
         </w:rPr>
-        <w:t xml:space="preserve"> tramite una trasformazione lineare delle variabili; in tal modo si ottengono delle nuove variabili che vengono proiettate nei vari assi del piano cartesiano in base al risultato della loro varianza: </w:t>
-      </w:r>
-      <w:r>
-        <w:rPr>
-          <w:rFonts w:eastAsia="Times New Roman" w:cs="Times New Roman" w:ascii="Times New Roman" w:hAnsi="Times New Roman"/>
-          <w:sz w:val="22"/>
-          <w:szCs w:val="22"/>
-          <w:lang w:val="it-IT"/>
-        </w:rPr>
-        <w:t>l</w:t>
-      </w:r>
-      <w:r>
-        <w:rPr>
-          <w:rFonts w:eastAsia="Times New Roman" w:cs="Times New Roman" w:ascii="Times New Roman" w:hAnsi="Times New Roman"/>
-          <w:sz w:val="22"/>
-          <w:szCs w:val="22"/>
-          <w:lang w:val="it-IT"/>
-        </w:rPr>
-        <w:t xml:space="preserve">a nuova variabile con la maggiore varianza viene proiettata sul primo asse, la seconda per dimensione della varianza, sul secondo e così via. La riduzione della complessità avviene a questo punto limitandosi a trattenere le variabili che presentano le varianze più significative. </w:t>
+        <w:t xml:space="preserve"> tramite una trasformazione lineare delle variabili; in tal modo si ottengono delle nuove variabili che vengono proiettate nei vari assi del piano cartesiano in base al risultato della loro varianza: la nuova variabile con la maggiore varianza viene proiettata sul primo asse, la seconda per dimensione della varianza, sul secondo e così via. La riduzione della complessità avviene a questo punto limitandosi a trattenere le variabili che presentano le varianze più significative. </w:t>
       </w:r>
     </w:p>
     <w:p>
@@ -328,7 +312,7 @@
           <w:szCs w:val="22"/>
           <w:lang w:val="it-IT"/>
         </w:rPr>
-        <w:t>Successivamente si è andati ad applicare l’algoritmo supervisionato. Gli esiti sono stati esaminati singolarmente, grazie al widget SelectRow che isolando un cluster alla volta ha permesso di vedere quanti mach o missmatch si fossero verificati in rapporto col grafico originario. Ci si è inoltre fatti aiutare al widget Distributions per avere una visione ancora più chiara del tutto.</w:t>
+        <w:t>Successivamente si è andati ad applicare l’algoritmo non supervisionato. Gli esiti sono stati esaminati singolarmente, grazie al widget SelectRow che isolando un cluster alla volta ha permesso di vedere quanti mach o missmatch si fossero verificati in rapporto col grafico originario. Ci si è inoltre fatti aiutare al widget Distributions per avere una visione ancora più chiara del tutto.</w:t>
       </w:r>
     </w:p>
     <w:p>
@@ -380,7 +364,14 @@
       <w:pPr>
         <w:pStyle w:val="Normal"/>
         <w:jc w:val="center"/>
-        <w:rPr/>
+        <w:rPr>
+          <w:b w:val="false"/>
+          <w:b w:val="false"/>
+          <w:bCs w:val="false"/>
+          <w:i/>
+          <w:i/>
+          <w:iCs/>
+        </w:rPr>
       </w:pPr>
       <w:r>
         <w:drawing>
@@ -432,20 +423,22 @@
       <w:r>
         <w:rPr>
           <w:rFonts w:ascii="Times New Roman" w:hAnsi="Times New Roman"/>
-        </w:rPr>
-        <w:t xml:space="preserve">Figura 1:  Grafici dei dati  </w:t>
+          <w:b w:val="false"/>
+          <w:bCs w:val="false"/>
+          <w:i/>
+          <w:iCs/>
+        </w:rPr>
+        <w:t>F</w:t>
       </w:r>
       <w:r>
         <w:rPr>
           <w:rFonts w:ascii="Times New Roman" w:hAnsi="Times New Roman"/>
-        </w:rPr>
-        <w:t xml:space="preserve">(Wine) </w:t>
-      </w:r>
-      <w:r>
-        <w:rPr>
-          <w:rFonts w:ascii="Times New Roman" w:hAnsi="Times New Roman"/>
-        </w:rPr>
-        <w:t>– Orange Canvas</w:t>
+          <w:b w:val="false"/>
+          <w:bCs w:val="false"/>
+          <w:i/>
+          <w:iCs/>
+        </w:rPr>
+        <w:t>igura 1:  Grafici dei dati  (Wine) – Orange Canvas</w:t>
       </w:r>
     </w:p>
     <w:p>
@@ -624,6 +617,70 @@
       </w:r>
       <w:bookmarkStart w:id="1" w:name="docs-internal-guid-219b464a-7fff-565d-c4"/>
       <w:bookmarkEnd w:id="1"/>
+      <w:r>
+        <w:rPr>
+          <w:rFonts w:eastAsia="Times New Roman" w:cs="Times New Roman" w:ascii="Times New Roman" w:hAnsi="Times New Roman"/>
+          <w:b w:val="false"/>
+          <w:i/>
+          <w:iCs/>
+          <w:caps w:val="false"/>
+          <w:smallCaps w:val="false"/>
+          <w:strike w:val="false"/>
+          <w:dstrike w:val="false"/>
+          <w:color w:val="000000"/>
+          <w:sz w:val="22"/>
+          <w:szCs w:val="22"/>
+          <w:u w:val="none"/>
+          <w:effect w:val="none"/>
+        </w:rPr>
+        <w:t>Silhouette</w:t>
+      </w:r>
+      <w:r>
+        <w:rPr>
+          <w:rFonts w:eastAsia="Times New Roman" w:cs="Times New Roman" w:ascii="Times New Roman" w:hAnsi="Times New Roman"/>
+        </w:rPr>
+        <w:t>.</w:t>
+      </w:r>
+    </w:p>
+    <w:p>
+      <w:pPr>
+        <w:pStyle w:val="Normal"/>
+        <w:jc w:val="left"/>
+        <w:rPr/>
+      </w:pPr>
+      <w:r>
+        <w:rPr>
+          <w:rFonts w:eastAsia="Times New Roman" w:cs="Times New Roman" w:ascii="Times New Roman" w:hAnsi="Times New Roman"/>
+        </w:rPr>
+        <w:t xml:space="preserve">Indicatore di quanto un punto sia coeso rispetto al cluster attribuitogli, muovendosi in un intervallo da 0 ad 1, evidenzia come </w:t>
+      </w:r>
+      <w:r>
+        <w:rPr>
+          <w:rFonts w:eastAsia="Times New Roman" w:cs="Times New Roman" w:ascii="Times New Roman" w:hAnsi="Times New Roman"/>
+          <w:sz w:val="22"/>
+          <w:szCs w:val="22"/>
+          <w:lang w:val="it-IT"/>
+        </w:rPr>
+        <w:t>più il valore tende a crescere e più significa che l'istanza si trova circondata da elementi dello stesso cluster, più invece diminuisce più sarà evidente che si sta parlando di un valore lontano dal cluster in esame  (o considerato anomalo nel caso di valori negativi).</w:t>
+      </w:r>
+    </w:p>
+    <w:p>
+      <w:pPr>
+        <w:pStyle w:val="Normal"/>
+        <w:bidi w:val="0"/>
+        <w:spacing w:lineRule="auto" w:line="259" w:beforeAutospacing="0" w:before="0" w:afterAutospacing="0" w:after="160"/>
+        <w:ind w:left="0" w:right="0" w:hanging="0"/>
+        <w:jc w:val="left"/>
+        <w:rPr/>
+      </w:pPr>
+      <w:r>
+        <w:rPr>
+          <w:rFonts w:eastAsia="Times New Roman" w:cs="Times New Roman" w:ascii="Times New Roman" w:hAnsi="Times New Roman"/>
+        </w:rPr>
+        <w:t xml:space="preserve">L’immagine sotto presenta il grafico inerente alle osservazioni, prive della trasformazione PCA, e a sinistra quello di </w:t>
+      </w:r>
+      <w:bookmarkStart w:id="2" w:name="docs-internal-guid-8c197215-7fff-e5be-20"/>
+      <w:bookmarkEnd w:id="2"/>
       <w:r>
         <w:rPr>
           <w:rFonts w:eastAsia="Times New Roman" w:cs="Times New Roman" w:ascii="Times New Roman" w:hAnsi="Times New Roman"/>
@@ -645,29 +702,7 @@
         <w:rPr>
           <w:rFonts w:eastAsia="Times New Roman" w:cs="Times New Roman" w:ascii="Times New Roman" w:hAnsi="Times New Roman"/>
         </w:rPr>
-        <w:t>.</w:t>
-      </w:r>
-    </w:p>
-    <w:p>
-      <w:pPr>
-        <w:pStyle w:val="Normal"/>
-        <w:jc w:val="left"/>
-        <w:rPr/>
-      </w:pPr>
-      <w:r>
-        <w:rPr>
-          <w:rFonts w:eastAsia="Times New Roman" w:cs="Times New Roman" w:ascii="Times New Roman" w:hAnsi="Times New Roman"/>
-        </w:rPr>
-        <w:t xml:space="preserve">Indicatore di quanto un punto sia coeso rispetto al cluster attribuitogli, muovendosi in un intervallo da 0 ad 1, evidenzia come </w:t>
-      </w:r>
-      <w:r>
-        <w:rPr>
-          <w:rFonts w:eastAsia="Times New Roman" w:cs="Times New Roman" w:ascii="Times New Roman" w:hAnsi="Times New Roman"/>
-          <w:sz w:val="22"/>
-          <w:szCs w:val="22"/>
-          <w:lang w:val="it-IT"/>
-        </w:rPr>
-        <w:t>più il valore tende a crescere e più significa che l'istanza si trova circondata da elementi dello stesso cluster, più invece diminuisce più sarà evidente che si sta parlando di un valore lontano dal cluster in esame  (o considerato anomalo nel caso di valori negativi).</w:t>
+        <w:t>. In particolare si sono evidenziati i valori negativi del primo tipo (azzurro), che nel grafico a destra si presentano molto vicini a quelli rossi.</w:t>
       </w:r>
     </w:p>
     <w:p>
@@ -677,50 +712,14 @@
         <w:spacing w:lineRule="auto" w:line="259" w:beforeAutospacing="0" w:before="0" w:afterAutospacing="0" w:after="160"/>
         <w:ind w:left="0" w:right="0" w:hanging="0"/>
         <w:jc w:val="left"/>
-        <w:rPr/>
-      </w:pPr>
-      <w:r>
-        <w:rPr>
-          <w:rFonts w:eastAsia="Times New Roman" w:cs="Times New Roman" w:ascii="Times New Roman" w:hAnsi="Times New Roman"/>
-        </w:rPr>
-        <w:t xml:space="preserve">L’immagine </w:t>
-      </w:r>
-      <w:r>
-        <w:rPr>
-          <w:rFonts w:eastAsia="Times New Roman" w:cs="Times New Roman" w:ascii="Times New Roman" w:hAnsi="Times New Roman"/>
-        </w:rPr>
-        <w:t xml:space="preserve">sotto </w:t>
-      </w:r>
-      <w:r>
-        <w:rPr>
-          <w:rFonts w:eastAsia="Times New Roman" w:cs="Times New Roman" w:ascii="Times New Roman" w:hAnsi="Times New Roman"/>
-        </w:rPr>
-        <w:t xml:space="preserve">presenta il grafico inerente alle osservazioni, prive della trasformazione PCA, e a sinistra quello di </w:t>
-      </w:r>
-      <w:bookmarkStart w:id="2" w:name="docs-internal-guid-8c197215-7fff-e5be-20"/>
-      <w:bookmarkEnd w:id="2"/>
-      <w:r>
-        <w:rPr>
-          <w:rFonts w:eastAsia="Times New Roman" w:cs="Times New Roman" w:ascii="Times New Roman" w:hAnsi="Times New Roman"/>
-          <w:b w:val="false"/>
-          <w:i w:val="false"/>
-          <w:caps w:val="false"/>
-          <w:smallCaps w:val="false"/>
-          <w:strike w:val="false"/>
-          <w:dstrike w:val="false"/>
-          <w:color w:val="000000"/>
-          <w:sz w:val="22"/>
-          <w:szCs w:val="22"/>
-          <w:u w:val="none"/>
-          <w:effect w:val="none"/>
-        </w:rPr>
-        <w:t>Silhouette</w:t>
-      </w:r>
-      <w:r>
-        <w:rPr>
-          <w:rFonts w:eastAsia="Times New Roman" w:cs="Times New Roman" w:ascii="Times New Roman" w:hAnsi="Times New Roman"/>
-        </w:rPr>
-        <w:t>. In particolare si sono evidenziati i valori negativi del primo tipo (azzurro), che nel grafico a destra si presentano molto vicini a quelli rossi.</w:t>
+        <w:rPr>
+          <w:rFonts w:ascii="Times New Roman" w:hAnsi="Times New Roman" w:eastAsia="Times New Roman" w:cs="Times New Roman"/>
+        </w:rPr>
+      </w:pPr>
+      <w:r>
+        <w:rPr>
+          <w:rFonts w:eastAsia="Times New Roman" w:cs="Times New Roman" w:ascii="Times New Roman" w:hAnsi="Times New Roman"/>
+        </w:rPr>
       </w:r>
     </w:p>
     <w:p>
@@ -735,7 +734,9 @@
         </w:rPr>
       </w:pPr>
       <w:r>
-        <w:rPr/>
+        <w:rPr>
+          <w:rFonts w:eastAsia="Times New Roman" w:cs="Times New Roman" w:ascii="Times New Roman" w:hAnsi="Times New Roman"/>
+        </w:rPr>
       </w:r>
     </w:p>
     <w:p>
@@ -750,7 +751,9 @@
         </w:rPr>
       </w:pPr>
       <w:r>
-        <w:rPr/>
+        <w:rPr>
+          <w:rFonts w:eastAsia="Times New Roman" w:cs="Times New Roman" w:ascii="Times New Roman" w:hAnsi="Times New Roman"/>
+        </w:rPr>
       </w:r>
     </w:p>
     <w:p>
@@ -765,7 +768,9 @@
         </w:rPr>
       </w:pPr>
       <w:r>
-        <w:rPr/>
+        <w:rPr>
+          <w:rFonts w:eastAsia="Times New Roman" w:cs="Times New Roman" w:ascii="Times New Roman" w:hAnsi="Times New Roman"/>
+        </w:rPr>
       </w:r>
     </w:p>
     <w:p>
@@ -780,22 +785,9 @@
         </w:rPr>
       </w:pPr>
       <w:r>
-        <w:rPr/>
-      </w:r>
-    </w:p>
-    <w:p>
-      <w:pPr>
-        <w:pStyle w:val="Normal"/>
-        <w:bidi w:val="0"/>
-        <w:spacing w:lineRule="auto" w:line="259" w:beforeAutospacing="0" w:before="0" w:afterAutospacing="0" w:after="160"/>
-        <w:ind w:left="0" w:right="0" w:hanging="0"/>
-        <w:jc w:val="left"/>
-        <w:rPr>
-          <w:rFonts w:ascii="Times New Roman" w:hAnsi="Times New Roman" w:eastAsia="Times New Roman" w:cs="Times New Roman"/>
-        </w:rPr>
-      </w:pPr>
-      <w:r>
-        <w:rPr/>
+        <w:rPr>
+          <w:rFonts w:eastAsia="Times New Roman" w:cs="Times New Roman" w:ascii="Times New Roman" w:hAnsi="Times New Roman"/>
+        </w:rPr>
       </w:r>
     </w:p>
     <w:p>
@@ -872,43 +864,7 @@
           <w:sz w:val="22"/>
           <w:szCs w:val="22"/>
         </w:rPr>
-        <w:t xml:space="preserve">Figura 2: </w:t>
-      </w:r>
-      <w:r>
-        <w:rPr>
-          <w:rFonts w:eastAsia="Times New Roman" w:cs="Times New Roman" w:ascii="Times New Roman" w:hAnsi="Times New Roman"/>
-          <w:color w:val="auto"/>
-          <w:sz w:val="22"/>
-          <w:szCs w:val="22"/>
-        </w:rPr>
-        <w:t xml:space="preserve">Silhouette Plot e relativo grafico dei dati </w:t>
-      </w:r>
-      <w:r>
-        <w:rPr>
-          <w:rFonts w:eastAsia="Times New Roman" w:cs="Times New Roman" w:ascii="Times New Roman" w:hAnsi="Times New Roman"/>
-          <w:color w:val="auto"/>
-          <w:sz w:val="22"/>
-          <w:szCs w:val="22"/>
-        </w:rPr>
-        <w:t xml:space="preserve"> </w:t>
-      </w:r>
-      <w:r>
-        <w:rPr>
-          <w:rFonts w:eastAsia="Times New Roman" w:cs="Times New Roman" w:ascii="Times New Roman" w:hAnsi="Times New Roman"/>
-          <w:color w:val="auto"/>
-          <w:sz w:val="22"/>
-          <w:szCs w:val="22"/>
-        </w:rPr>
-        <w:t xml:space="preserve">(Wine) </w:t>
-      </w:r>
-      <w:r>
-        <w:rPr>
-          <w:rFonts w:eastAsia="Times New Roman" w:cs="Times New Roman" w:ascii="Times New Roman" w:hAnsi="Times New Roman"/>
-          <w:color w:val="auto"/>
-          <w:sz w:val="22"/>
-          <w:szCs w:val="22"/>
-        </w:rPr>
-        <w:t>- Orange Canvas</w:t>
+        <w:t>Figura 2: Silhouette Plot e relativo grafico dei dati  (Wine) - Orange Canvas</w:t>
       </w:r>
     </w:p>
     <w:p>
@@ -955,7 +911,21 @@
         <w:rPr>
           <w:rFonts w:eastAsia="Times New Roman" w:cs="Times New Roman" w:ascii="Times New Roman" w:hAnsi="Times New Roman"/>
         </w:rPr>
-        <w:t>Nelle giornate precedenti inoltre si era lavorato sul dataset Iris, simile per difficoltà di comprensione dei dati ma con una distribuzione più “a insiemi” (anche se non completamente). In tale circostanza l’algoritmo in esame aveva presentato delle prestazioni migliori.</w:t>
+        <w:t xml:space="preserve">Nelle giornate precedenti inoltre si era lavorato sul dataset </w:t>
+      </w:r>
+      <w:r>
+        <w:rPr>
+          <w:rFonts w:eastAsia="Times New Roman" w:cs="Times New Roman" w:ascii="Times New Roman" w:hAnsi="Times New Roman"/>
+          <w:i/>
+          <w:iCs/>
+        </w:rPr>
+        <w:t>Iris</w:t>
+      </w:r>
+      <w:r>
+        <w:rPr>
+          <w:rFonts w:eastAsia="Times New Roman" w:cs="Times New Roman" w:ascii="Times New Roman" w:hAnsi="Times New Roman"/>
+        </w:rPr>
+        <w:t>, simile per difficoltà di comprensione dei dati ma con una distribuzione più “a insiemi” (anche se non completamente). In tale circostanza l’algoritmo in esame aveva presentato delle prestazioni migliori.</w:t>
       </w:r>
     </w:p>
     <w:p>
@@ -965,9 +935,7 @@
         <w:spacing w:lineRule="auto" w:line="259" w:beforeAutospacing="0" w:before="0" w:afterAutospacing="0" w:after="160"/>
         <w:ind w:left="0" w:right="0" w:hanging="0"/>
         <w:jc w:val="center"/>
-        <w:rPr>
-          <w:rFonts w:ascii="Times New Roman" w:hAnsi="Times New Roman"/>
-        </w:rPr>
+        <w:rPr/>
       </w:pPr>
       <w:r>
         <w:drawing>
@@ -1019,14 +987,18 @@
       <w:r>
         <w:rPr>
           <w:rFonts w:ascii="Times New Roman" w:hAnsi="Times New Roman"/>
-        </w:rPr>
-        <w:t xml:space="preserve">Figura 3: Dstribuzione e grafico dei dati  </w:t>
+          <w:i/>
+          <w:iCs/>
+        </w:rPr>
+        <w:t>F</w:t>
       </w:r>
       <w:r>
         <w:rPr>
           <w:rFonts w:ascii="Times New Roman" w:hAnsi="Times New Roman"/>
-        </w:rPr>
-        <w:t>(Wine) – Orange Canvas</w:t>
+          <w:i/>
+          <w:iCs/>
+        </w:rPr>
+        <w:t>igura 3: Dstribuzione e grafico dei dati  (Wine) – Orange Canvas</w:t>
       </w:r>
     </w:p>
     <w:sectPr>
@@ -1098,12 +1070,7 @@
             <w:pStyle w:val="Intestazione"/>
             <w:bidi w:val="0"/>
             <w:jc w:val="center"/>
-            <w:rPr>
-              <w:rFonts w:ascii="Times New Roman" w:hAnsi="Times New Roman"/>
-              <w:i/>
-              <w:i/>
-              <w:iCs/>
-            </w:rPr>
+            <w:rPr/>
           </w:pPr>
           <w:r>
             <w:rPr>
@@ -1135,7 +1102,7 @@
               <w:iCs/>
               <w:rFonts w:ascii="Times New Roman" w:hAnsi="Times New Roman"/>
             </w:rPr>
-            <w:t>2</w:t>
+            <w:t>3</w:t>
           </w:r>
           <w:r>
             <w:rPr>
@@ -1205,7 +1172,9 @@
       <w:gridCol w:w="3010"/>
     </w:tblGrid>
     <w:tr>
-      <w:trPr/>
+      <w:trPr>
+        <w:trHeight w:val="360" w:hRule="atLeast"/>
+      </w:trPr>
       <w:tc>
         <w:tcPr>
           <w:tcW w:w="3009" w:type="dxa"/>
@@ -1216,7 +1185,7 @@
           <w:pPr>
             <w:pStyle w:val="Intestazione"/>
             <w:bidi w:val="0"/>
-            <w:ind w:left="-115" w:hanging="0"/>
+            <w:ind w:hanging="0"/>
             <w:jc w:val="left"/>
             <w:rPr/>
           </w:pPr>
@@ -1994,6 +1963,326 @@
       <w:rFonts w:cs="Wingdings"/>
     </w:rPr>
   </w:style>
+  <w:style w:type="character" w:styleId="ListLabel10">
+    <w:name w:val="ListLabel 10"/>
+    <w:qFormat/>
+    <w:rPr>
+      <w:rFonts w:ascii="Times New Roman" w:hAnsi="Times New Roman" w:cs="Symbol"/>
+      <w:sz w:val="22"/>
+    </w:rPr>
+  </w:style>
+  <w:style w:type="character" w:styleId="ListLabel11">
+    <w:name w:val="ListLabel 11"/>
+    <w:qFormat/>
+    <w:rPr>
+      <w:rFonts w:cs="Courier New"/>
+    </w:rPr>
+  </w:style>
+  <w:style w:type="character" w:styleId="ListLabel12">
+    <w:name w:val="ListLabel 12"/>
+    <w:qFormat/>
+    <w:rPr>
+      <w:rFonts w:cs="Wingdings"/>
+    </w:rPr>
+  </w:style>
+  <w:style w:type="character" w:styleId="ListLabel13">
+    <w:name w:val="ListLabel 13"/>
+    <w:qFormat/>
+    <w:rPr>
+      <w:rFonts w:cs="Symbol"/>
+    </w:rPr>
+  </w:style>
+  <w:style w:type="character" w:styleId="ListLabel14">
+    <w:name w:val="ListLabel 14"/>
+    <w:qFormat/>
+    <w:rPr>
+      <w:rFonts w:cs="Courier New"/>
+    </w:rPr>
+  </w:style>
+  <w:style w:type="character" w:styleId="ListLabel15">
+    <w:name w:val="ListLabel 15"/>
+    <w:qFormat/>
+    <w:rPr>
+      <w:rFonts w:cs="Wingdings"/>
+    </w:rPr>
+  </w:style>
+  <w:style w:type="character" w:styleId="ListLabel16">
+    <w:name w:val="ListLabel 16"/>
+    <w:qFormat/>
+    <w:rPr>
+      <w:rFonts w:cs="Symbol"/>
+    </w:rPr>
+  </w:style>
+  <w:style w:type="character" w:styleId="ListLabel17">
+    <w:name w:val="ListLabel 17"/>
+    <w:qFormat/>
+    <w:rPr>
+      <w:rFonts w:cs="Courier New"/>
+    </w:rPr>
+  </w:style>
+  <w:style w:type="character" w:styleId="ListLabel18">
+    <w:name w:val="ListLabel 18"/>
+    <w:qFormat/>
+    <w:rPr>
+      <w:rFonts w:cs="Wingdings"/>
+    </w:rPr>
+  </w:style>
+  <w:style w:type="character" w:styleId="ListLabel19">
+    <w:name w:val="ListLabel 19"/>
+    <w:qFormat/>
+    <w:rPr>
+      <w:rFonts w:ascii="Times New Roman" w:hAnsi="Times New Roman" w:cs="Symbol"/>
+      <w:sz w:val="22"/>
+    </w:rPr>
+  </w:style>
+  <w:style w:type="character" w:styleId="ListLabel20">
+    <w:name w:val="ListLabel 20"/>
+    <w:qFormat/>
+    <w:rPr>
+      <w:rFonts w:cs="Courier New"/>
+    </w:rPr>
+  </w:style>
+  <w:style w:type="character" w:styleId="ListLabel21">
+    <w:name w:val="ListLabel 21"/>
+    <w:qFormat/>
+    <w:rPr>
+      <w:rFonts w:cs="Wingdings"/>
+    </w:rPr>
+  </w:style>
+  <w:style w:type="character" w:styleId="ListLabel22">
+    <w:name w:val="ListLabel 22"/>
+    <w:qFormat/>
+    <w:rPr>
+      <w:rFonts w:cs="Symbol"/>
+    </w:rPr>
+  </w:style>
+  <w:style w:type="character" w:styleId="ListLabel23">
+    <w:name w:val="ListLabel 23"/>
+    <w:qFormat/>
+    <w:rPr>
+      <w:rFonts w:cs="Courier New"/>
+    </w:rPr>
+  </w:style>
+  <w:style w:type="character" w:styleId="ListLabel24">
+    <w:name w:val="ListLabel 24"/>
+    <w:qFormat/>
+    <w:rPr>
+      <w:rFonts w:cs="Wingdings"/>
+    </w:rPr>
+  </w:style>
+  <w:style w:type="character" w:styleId="ListLabel25">
+    <w:name w:val="ListLabel 25"/>
+    <w:qFormat/>
+    <w:rPr>
+      <w:rFonts w:cs="Symbol"/>
+    </w:rPr>
+  </w:style>
+  <w:style w:type="character" w:styleId="ListLabel26">
+    <w:name w:val="ListLabel 26"/>
+    <w:qFormat/>
+    <w:rPr>
+      <w:rFonts w:cs="Courier New"/>
+    </w:rPr>
+  </w:style>
+  <w:style w:type="character" w:styleId="ListLabel27">
+    <w:name w:val="ListLabel 27"/>
+    <w:qFormat/>
+    <w:rPr>
+      <w:rFonts w:cs="Wingdings"/>
+    </w:rPr>
+  </w:style>
+  <w:style w:type="character" w:styleId="ListLabel28">
+    <w:name w:val="ListLabel 28"/>
+    <w:qFormat/>
+    <w:rPr>
+      <w:rFonts w:ascii="Times New Roman" w:hAnsi="Times New Roman" w:cs="Symbol"/>
+      <w:sz w:val="22"/>
+    </w:rPr>
+  </w:style>
+  <w:style w:type="character" w:styleId="ListLabel29">
+    <w:name w:val="ListLabel 29"/>
+    <w:qFormat/>
+    <w:rPr>
+      <w:rFonts w:cs="Courier New"/>
+    </w:rPr>
+  </w:style>
+  <w:style w:type="character" w:styleId="ListLabel30">
+    <w:name w:val="ListLabel 30"/>
+    <w:qFormat/>
+    <w:rPr>
+      <w:rFonts w:cs="Wingdings"/>
+    </w:rPr>
+  </w:style>
+  <w:style w:type="character" w:styleId="ListLabel31">
+    <w:name w:val="ListLabel 31"/>
+    <w:qFormat/>
+    <w:rPr>
+      <w:rFonts w:cs="Symbol"/>
+    </w:rPr>
+  </w:style>
+  <w:style w:type="character" w:styleId="ListLabel32">
+    <w:name w:val="ListLabel 32"/>
+    <w:qFormat/>
+    <w:rPr>
+      <w:rFonts w:cs="Courier New"/>
+    </w:rPr>
+  </w:style>
+  <w:style w:type="character" w:styleId="ListLabel33">
+    <w:name w:val="ListLabel 33"/>
+    <w:qFormat/>
+    <w:rPr>
+      <w:rFonts w:cs="Wingdings"/>
+    </w:rPr>
+  </w:style>
+  <w:style w:type="character" w:styleId="ListLabel34">
+    <w:name w:val="ListLabel 34"/>
+    <w:qFormat/>
+    <w:rPr>
+      <w:rFonts w:cs="Symbol"/>
+    </w:rPr>
+  </w:style>
+  <w:style w:type="character" w:styleId="ListLabel35">
+    <w:name w:val="ListLabel 35"/>
+    <w:qFormat/>
+    <w:rPr>
+      <w:rFonts w:cs="Courier New"/>
+    </w:rPr>
+  </w:style>
+  <w:style w:type="character" w:styleId="ListLabel36">
+    <w:name w:val="ListLabel 36"/>
+    <w:qFormat/>
+    <w:rPr>
+      <w:rFonts w:cs="Wingdings"/>
+    </w:rPr>
+  </w:style>
+  <w:style w:type="character" w:styleId="ListLabel37">
+    <w:name w:val="ListLabel 37"/>
+    <w:qFormat/>
+    <w:rPr>
+      <w:rFonts w:ascii="Times New Roman" w:hAnsi="Times New Roman" w:cs="Symbol"/>
+      <w:sz w:val="22"/>
+    </w:rPr>
+  </w:style>
+  <w:style w:type="character" w:styleId="ListLabel38">
+    <w:name w:val="ListLabel 38"/>
+    <w:qFormat/>
+    <w:rPr>
+      <w:rFonts w:cs="Courier New"/>
+    </w:rPr>
+  </w:style>
+  <w:style w:type="character" w:styleId="ListLabel39">
+    <w:name w:val="ListLabel 39"/>
+    <w:qFormat/>
+    <w:rPr>
+      <w:rFonts w:cs="Wingdings"/>
+    </w:rPr>
+  </w:style>
+  <w:style w:type="character" w:styleId="ListLabel40">
+    <w:name w:val="ListLabel 40"/>
+    <w:qFormat/>
+    <w:rPr>
+      <w:rFonts w:cs="Symbol"/>
+    </w:rPr>
+  </w:style>
+  <w:style w:type="character" w:styleId="ListLabel41">
+    <w:name w:val="ListLabel 41"/>
+    <w:qFormat/>
+    <w:rPr>
+      <w:rFonts w:cs="Courier New"/>
+    </w:rPr>
+  </w:style>
+  <w:style w:type="character" w:styleId="ListLabel42">
+    <w:name w:val="ListLabel 42"/>
+    <w:qFormat/>
+    <w:rPr>
+      <w:rFonts w:cs="Wingdings"/>
+    </w:rPr>
+  </w:style>
+  <w:style w:type="character" w:styleId="ListLabel43">
+    <w:name w:val="ListLabel 43"/>
+    <w:qFormat/>
+    <w:rPr>
+      <w:rFonts w:cs="Symbol"/>
+    </w:rPr>
+  </w:style>
+  <w:style w:type="character" w:styleId="ListLabel44">
+    <w:name w:val="ListLabel 44"/>
+    <w:qFormat/>
+    <w:rPr>
+      <w:rFonts w:cs="Courier New"/>
+    </w:rPr>
+  </w:style>
+  <w:style w:type="character" w:styleId="ListLabel45">
+    <w:name w:val="ListLabel 45"/>
+    <w:qFormat/>
+    <w:rPr>
+      <w:rFonts w:cs="Wingdings"/>
+    </w:rPr>
+  </w:style>
+  <w:style w:type="character" w:styleId="ListLabel46">
+    <w:name w:val="ListLabel 46"/>
+    <w:qFormat/>
+    <w:rPr>
+      <w:rFonts w:ascii="Times New Roman" w:hAnsi="Times New Roman" w:cs="Symbol"/>
+      <w:sz w:val="22"/>
+    </w:rPr>
+  </w:style>
+  <w:style w:type="character" w:styleId="ListLabel47">
+    <w:name w:val="ListLabel 47"/>
+    <w:qFormat/>
+    <w:rPr>
+      <w:rFonts w:cs="Courier New"/>
+    </w:rPr>
+  </w:style>
+  <w:style w:type="character" w:styleId="ListLabel48">
+    <w:name w:val="ListLabel 48"/>
+    <w:qFormat/>
+    <w:rPr>
+      <w:rFonts w:cs="Wingdings"/>
+    </w:rPr>
+  </w:style>
+  <w:style w:type="character" w:styleId="ListLabel49">
+    <w:name w:val="ListLabel 49"/>
+    <w:qFormat/>
+    <w:rPr>
+      <w:rFonts w:cs="Symbol"/>
+    </w:rPr>
+  </w:style>
+  <w:style w:type="character" w:styleId="ListLabel50">
+    <w:name w:val="ListLabel 50"/>
+    <w:qFormat/>
+    <w:rPr>
+      <w:rFonts w:cs="Courier New"/>
+    </w:rPr>
+  </w:style>
+  <w:style w:type="character" w:styleId="ListLabel51">
+    <w:name w:val="ListLabel 51"/>
+    <w:qFormat/>
+    <w:rPr>
+      <w:rFonts w:cs="Wingdings"/>
+    </w:rPr>
+  </w:style>
+  <w:style w:type="character" w:styleId="ListLabel52">
+    <w:name w:val="ListLabel 52"/>
+    <w:qFormat/>
+    <w:rPr>
+      <w:rFonts w:cs="Symbol"/>
+    </w:rPr>
+  </w:style>
+  <w:style w:type="character" w:styleId="ListLabel53">
+    <w:name w:val="ListLabel 53"/>
+    <w:qFormat/>
+    <w:rPr>
+      <w:rFonts w:cs="Courier New"/>
+    </w:rPr>
+  </w:style>
+  <w:style w:type="character" w:styleId="ListLabel54">
+    <w:name w:val="ListLabel 54"/>
+    <w:qFormat/>
+    <w:rPr>
+      <w:rFonts w:cs="Wingdings"/>
+    </w:rPr>
+  </w:style>
   <w:style w:type="paragraph" w:styleId="Titolo">
     <w:name w:val="Titolo"/>
     <w:basedOn w:val="Normal"/>

</xml_diff>